<commit_message>
update guide doc file
</commit_message>
<xml_diff>
--- a/Comprehensive Guide.docx
+++ b/Comprehensive Guide.docx
@@ -1,18 +1,184 @@
 
 <file path=word/document.xml><?xml version="1.0" encoding="utf-8"?>
-<w:document xmlns:wpc="http://schemas.microsoft.com/office/word/2010/wordprocessingCanvas" xmlns:cx="http://schemas.microsoft.com/office/drawing/2014/chartex" xmlns:cx1="http://schemas.microsoft.com/office/drawing/2015/9/8/chartex" xmlns:cx2="http://schemas.microsoft.com/office/drawing/2015/10/21/chartex" xmlns:cx3="http://schemas.microsoft.com/office/drawing/2016/5/9/chartex" xmlns:cx4="http://schemas.microsoft.com/office/drawing/2016/5/10/chartex" xmlns:cx5="http://schemas.microsoft.com/office/drawing/2016/5/11/chartex" xmlns:cx6="http://schemas.microsoft.com/office/drawing/2016/5/12/chartex" xmlns:cx7="http://schemas.microsoft.com/office/drawing/2016/5/13/chartex" xmlns:cx8="http://schemas.microsoft.com/office/drawing/2016/5/14/chartex" xmlns:mc="http://schemas.openxmlformats.org/markup-compatibility/2006" xmlns:aink="http://schemas.microsoft.com/office/drawing/2016/ink" xmlns:am3d="http://schemas.microsoft.com/office/drawing/2017/model3d" xmlns:o="urn:schemas-microsoft-com:office:office" xmlns:r="http://schemas.openxmlformats.org/officeDocument/2006/relationships" xmlns:m="http://schemas.openxmlformats.org/officeDocument/2006/math" xmlns:v="urn:schemas-microsoft-com:vml" xmlns:wp14="http://schemas.microsoft.com/office/word/2010/wordprocessingDrawing" xmlns:wp="http://schemas.openxmlformats.org/drawingml/2006/wordprocessingDrawing" xmlns:w10="urn:schemas-microsoft-com:office:word" xmlns:w="http://schemas.openxmlformats.org/wordprocessingml/2006/main" xmlns:w14="http://schemas.microsoft.com/office/word/2010/wordml" xmlns:w15="http://schemas.microsoft.com/office/word/2012/wordml" xmlns:w16cex="http://schemas.microsoft.com/office/word/2018/wordml/cex" xmlns:w16cid="http://schemas.microsoft.com/office/word/2016/wordml/cid" xmlns:w16="http://schemas.microsoft.com/office/word/2018/wordml" xmlns:w16se="http://schemas.microsoft.com/office/word/2015/wordml/symex" xmlns:wpg="http://schemas.microsoft.com/office/word/2010/wordprocessingGroup" xmlns:wpi="http://schemas.microsoft.com/office/word/2010/wordprocessingInk" xmlns:wne="http://schemas.microsoft.com/office/word/2006/wordml" xmlns:wps="http://schemas.microsoft.com/office/word/2010/wordprocessingShape" mc:Ignorable="w14 w15 w16se w16cid w16 w16cex wp14">
+<w:document xmlns:wpc="http://schemas.microsoft.com/office/word/2010/wordprocessingCanvas" xmlns:cx="http://schemas.microsoft.com/office/drawing/2014/chartex" xmlns:cx1="http://schemas.microsoft.com/office/drawing/2015/9/8/chartex" xmlns:cx2="http://schemas.microsoft.com/office/drawing/2015/10/21/chartex" xmlns:cx3="http://schemas.microsoft.com/office/drawing/2016/5/9/chartex" xmlns:cx4="http://schemas.microsoft.com/office/drawing/2016/5/10/chartex" xmlns:cx5="http://schemas.microsoft.com/office/drawing/2016/5/11/chartex" xmlns:cx6="http://schemas.microsoft.com/office/drawing/2016/5/12/chartex" xmlns:cx7="http://schemas.microsoft.com/office/drawing/2016/5/13/chartex" xmlns:cx8="http://schemas.microsoft.com/office/drawing/2016/5/14/chartex" xmlns:mc="http://schemas.openxmlformats.org/markup-compatibility/2006" xmlns:aink="http://schemas.microsoft.com/office/drawing/2016/ink" xmlns:am3d="http://schemas.microsoft.com/office/drawing/2017/model3d" xmlns:o="urn:schemas-microsoft-com:office:office" xmlns:oel="http://schemas.microsoft.com/office/2019/extlst" xmlns:r="http://schemas.openxmlformats.org/officeDocument/2006/relationships" xmlns:m="http://schemas.openxmlformats.org/officeDocument/2006/math" xmlns:v="urn:schemas-microsoft-com:vml" xmlns:wp14="http://schemas.microsoft.com/office/word/2010/wordprocessingDrawing" xmlns:wp="http://schemas.openxmlformats.org/drawingml/2006/wordprocessingDrawing" xmlns:w10="urn:schemas-microsoft-com:office:word" xmlns:w="http://schemas.openxmlformats.org/wordprocessingml/2006/main" xmlns:w14="http://schemas.microsoft.com/office/word/2010/wordml" xmlns:w15="http://schemas.microsoft.com/office/word/2012/wordml" xmlns:w16cex="http://schemas.microsoft.com/office/word/2018/wordml/cex" xmlns:w16cid="http://schemas.microsoft.com/office/word/2016/wordml/cid" xmlns:w16="http://schemas.microsoft.com/office/word/2018/wordml" xmlns:w16sdtdh="http://schemas.microsoft.com/office/word/2020/wordml/sdtdatahash" xmlns:w16se="http://schemas.microsoft.com/office/word/2015/wordml/symex" xmlns:wpg="http://schemas.microsoft.com/office/word/2010/wordprocessingGroup" xmlns:wpi="http://schemas.microsoft.com/office/word/2010/wordprocessingInk" xmlns:wne="http://schemas.microsoft.com/office/word/2006/wordml" xmlns:wps="http://schemas.microsoft.com/office/word/2010/wordprocessingShape" mc:Ignorable="w14 w15 w16se w16cid w16 w16cex w16sdtdh wp14">
   <w:body>
+    <w:p>
+      <w:pPr>
+        <w:rPr>
+          <w:rFonts w:hint="eastAsia"/>
+        </w:rPr>
+      </w:pPr>
+    </w:p>
+    <w:p>
+      <w:pPr>
+        <w:pStyle w:val="Title"/>
+      </w:pPr>
+      <w:proofErr w:type="spellStart"/>
+      <w:r>
+        <w:t>Agisoft</w:t>
+      </w:r>
+      <w:proofErr w:type="spellEnd"/>
+    </w:p>
     <w:p/>
-    <w:p>
-      <w:pPr>
-        <w:pStyle w:val="Title"/>
+    <w:p/>
+    <w:p>
+      <w:pPr>
+        <w:pStyle w:val="Heading1"/>
+      </w:pPr>
+      <w:r>
+        <w:rPr>
+          <w:rFonts w:hint="eastAsia"/>
+        </w:rPr>
+        <w:t>File</w:t>
+      </w:r>
+      <w:r>
+        <w:t xml:space="preserve"> Structure</w:t>
+      </w:r>
+    </w:p>
+    <w:p/>
+    <w:p>
+      <w:r>
+        <w:t>4 folders</w:t>
+      </w:r>
+    </w:p>
+    <w:p>
+      <w:pPr>
+        <w:pStyle w:val="ListParagraph"/>
+        <w:numPr>
+          <w:ilvl w:val="0"/>
+          <w:numId w:val="2"/>
+        </w:numPr>
       </w:pPr>
       <w:proofErr w:type="spellStart"/>
       <w:r>
         <w:t>Agisoft</w:t>
       </w:r>
       <w:proofErr w:type="spellEnd"/>
-    </w:p>
+      <w:r>
+        <w:t xml:space="preserve"> Projects</w:t>
+      </w:r>
+    </w:p>
+    <w:p>
+      <w:pPr>
+        <w:pStyle w:val="ListParagraph"/>
+        <w:numPr>
+          <w:ilvl w:val="1"/>
+          <w:numId w:val="2"/>
+        </w:numPr>
+      </w:pPr>
+      <w:r>
+        <w:t>You can have multiple “Chunks” inside each project, so that each project can contain multiple flights</w:t>
+      </w:r>
+      <w:r>
+        <w:t>. You could also have one chunk/flight per project, organize it however you want. I choose to have flights from the same field/date in one project to stay organized.</w:t>
+      </w:r>
+    </w:p>
+    <w:p>
+      <w:pPr>
+        <w:pStyle w:val="ListParagraph"/>
+        <w:numPr>
+          <w:ilvl w:val="0"/>
+          <w:numId w:val="2"/>
+        </w:numPr>
+      </w:pPr>
+      <w:proofErr w:type="spellStart"/>
+      <w:r>
+        <w:t>Agisoft</w:t>
+      </w:r>
+      <w:proofErr w:type="spellEnd"/>
+      <w:r>
+        <w:t xml:space="preserve"> Config Files</w:t>
+      </w:r>
+    </w:p>
+    <w:p>
+      <w:pPr>
+        <w:pStyle w:val="ListParagraph"/>
+        <w:numPr>
+          <w:ilvl w:val="1"/>
+          <w:numId w:val="2"/>
+        </w:numPr>
+      </w:pPr>
+      <w:r>
+        <w:t>Contains batch process config files. Flights from the same field usually requires the same process settings. Reusing those settings saves tons of setup time.</w:t>
+      </w:r>
+    </w:p>
+    <w:p>
+      <w:pPr>
+        <w:pStyle w:val="ListParagraph"/>
+        <w:numPr>
+          <w:ilvl w:val="1"/>
+          <w:numId w:val="2"/>
+        </w:numPr>
+      </w:pPr>
+      <w:r>
+        <w:t>Usage: Workflow -&gt; Batch Process -&gt; Load</w:t>
+      </w:r>
+    </w:p>
+    <w:p>
+      <w:pPr>
+        <w:pStyle w:val="ListParagraph"/>
+        <w:numPr>
+          <w:ilvl w:val="0"/>
+          <w:numId w:val="2"/>
+        </w:numPr>
+      </w:pPr>
+      <w:proofErr w:type="spellStart"/>
+      <w:r>
+        <w:t>Field_image_processing</w:t>
+      </w:r>
+      <w:proofErr w:type="spellEnd"/>
+      <w:r>
+        <w:t xml:space="preserve"> (python)</w:t>
+      </w:r>
+    </w:p>
+    <w:p>
+      <w:pPr>
+        <w:pStyle w:val="ListParagraph"/>
+        <w:numPr>
+          <w:ilvl w:val="1"/>
+          <w:numId w:val="2"/>
+        </w:numPr>
+      </w:pPr>
+      <w:r>
+        <w:t xml:space="preserve">Post-processing after image </w:t>
+      </w:r>
+      <w:proofErr w:type="spellStart"/>
+      <w:r>
+        <w:t>stiching</w:t>
+      </w:r>
+      <w:proofErr w:type="spellEnd"/>
+      <w:r>
+        <w:t>.</w:t>
+      </w:r>
+    </w:p>
+    <w:p>
+      <w:pPr>
+        <w:pStyle w:val="ListParagraph"/>
+        <w:numPr>
+          <w:ilvl w:val="0"/>
+          <w:numId w:val="2"/>
+        </w:numPr>
+      </w:pPr>
+      <w:r>
+        <w:t>Data</w:t>
+      </w:r>
+      <w:r>
+        <w:t xml:space="preserve"> (Copy)</w:t>
+      </w:r>
+    </w:p>
+    <w:p>
+      <w:pPr>
+        <w:pStyle w:val="ListParagraph"/>
+        <w:numPr>
+          <w:ilvl w:val="1"/>
+          <w:numId w:val="2"/>
+        </w:numPr>
+      </w:pPr>
+      <w:r>
+        <w:t>I recommend saving raw data elsewhere and use the copy of that here, since we may modify file structure in this process.</w:t>
+      </w:r>
+    </w:p>
+    <w:p/>
     <w:p/>
     <w:p>
       <w:pPr>
@@ -23,15 +189,13 @@
         </w:numPr>
       </w:pPr>
       <w:r>
-        <w:t xml:space="preserve">For each flight, make sure you separate RGB and </w:t>
-      </w:r>
-      <w:proofErr w:type="gramStart"/>
-      <w:r>
-        <w:t>IR(</w:t>
-      </w:r>
-      <w:proofErr w:type="gramEnd"/>
-      <w:r>
-        <w:t>thermal) images into 2 folders under the same directory.</w:t>
+        <w:t>For each flight, make sure you separate RGB and IR</w:t>
+      </w:r>
+      <w:r>
+        <w:t xml:space="preserve"> </w:t>
+      </w:r>
+      <w:r>
+        <w:t>(thermal) images into 2 folders under the same directory.</w:t>
       </w:r>
       <w:r>
         <w:br/>
@@ -104,6 +268,7 @@
         </w:numPr>
       </w:pPr>
       <w:r>
+        <w:lastRenderedPageBreak/>
         <w:t xml:space="preserve">Enter RGB folder and remove the images taken when the drone </w:t>
       </w:r>
       <w:proofErr w:type="gramStart"/>
@@ -189,7 +354,6 @@
         </w:numPr>
       </w:pPr>
       <w:r>
-        <w:lastRenderedPageBreak/>
         <w:t xml:space="preserve">Enter IR folder and remove </w:t>
       </w:r>
       <w:r>
@@ -264,6 +428,7 @@
         </w:numPr>
       </w:pPr>
       <w:r>
+        <w:lastRenderedPageBreak/>
         <w:t>L</w:t>
       </w:r>
       <w:r>
@@ -385,13 +550,15 @@
         </w:numPr>
       </w:pPr>
       <w:r>
-        <w:lastRenderedPageBreak/>
         <w:t>Load as separate sensors.</w:t>
       </w:r>
       <w:r>
         <w:br/>
       </w:r>
       <w:r>
+        <w:rPr>
+          <w:noProof/>
+        </w:rPr>
         <w:drawing>
           <wp:inline distT="0" distB="0" distL="0" distR="0" wp14:anchorId="519B3D07" wp14:editId="64FA209F">
             <wp:extent cx="3681046" cy="1994685"/>
@@ -438,6 +605,7 @@
         </w:numPr>
       </w:pPr>
       <w:r>
+        <w:lastRenderedPageBreak/>
         <w:t>Use batch process.</w:t>
       </w:r>
       <w:r>
@@ -566,6 +734,9 @@
         <w:ind w:left="360"/>
       </w:pPr>
       <w:r>
+        <w:rPr>
+          <w:noProof/>
+        </w:rPr>
         <w:lastRenderedPageBreak/>
         <w:drawing>
           <wp:inline distT="0" distB="0" distL="0" distR="0" wp14:anchorId="6778CE68" wp14:editId="44CBBC85">
@@ -632,6 +803,9 @@
         <w:br/>
       </w:r>
       <w:r>
+        <w:rPr>
+          <w:noProof/>
+        </w:rPr>
         <w:drawing>
           <wp:inline distT="0" distB="0" distL="0" distR="0" wp14:anchorId="4C1AF9C8" wp14:editId="16CA61BC">
             <wp:extent cx="2776572" cy="3657600"/>
@@ -688,16 +862,25 @@
         <w:t>Note that if you are rerunning “Align Photos”</w:t>
       </w:r>
       <w:r>
-        <w:t xml:space="preserve"> (maybe because only half of the images was able to be aligned), and you don’t to lose the previous successful part, make sure you set </w:t>
+        <w:t xml:space="preserve"> (maybe because only half of the images was able to be aligned), and you don’t </w:t>
+      </w:r>
+      <w:r>
+        <w:t xml:space="preserve">want </w:t>
+      </w:r>
+      <w:r>
+        <w:t xml:space="preserve">to lose the previous successful part, make sure you </w:t>
       </w:r>
       <w:r>
         <w:lastRenderedPageBreak/>
-        <w:t>“Reset current alignment” to No.</w:t>
+        <w:t>set “Reset current alignment” to No.</w:t>
       </w:r>
       <w:r>
         <w:br/>
       </w:r>
       <w:r>
+        <w:rPr>
+          <w:noProof/>
+        </w:rPr>
         <w:drawing>
           <wp:inline distT="0" distB="0" distL="0" distR="0" wp14:anchorId="0165C792" wp14:editId="481E1FA1">
             <wp:extent cx="2797908" cy="2805658"/>
@@ -744,12 +927,27 @@
         </w:numPr>
       </w:pPr>
       <w:r>
-        <w:t>Some steps might sometimes fail entirely in “Batch process”. You can always choose to do it solely under “Workflow”.</w:t>
+        <w:t xml:space="preserve">Some steps </w:t>
+      </w:r>
+      <w:r>
+        <w:t>may</w:t>
+      </w:r>
+      <w:r>
+        <w:t xml:space="preserve"> sometimes fail entirely in “Batch process”. You can always choose to do it </w:t>
+      </w:r>
+      <w:r>
+        <w:t>seperately</w:t>
+      </w:r>
+      <w:r>
+        <w:t xml:space="preserve"> under “Workflow”.</w:t>
       </w:r>
       <w:r>
         <w:br/>
       </w:r>
       <w:r>
+        <w:rPr>
+          <w:noProof/>
+        </w:rPr>
         <w:drawing>
           <wp:inline distT="0" distB="0" distL="0" distR="0" wp14:anchorId="66FCDCB2" wp14:editId="2E8CC620">
             <wp:extent cx="1312985" cy="2806037"/>
@@ -832,7 +1030,7 @@
 </file>
 
 <file path=word/numbering.xml><?xml version="1.0" encoding="utf-8"?>
-<w:numbering xmlns:wpc="http://schemas.microsoft.com/office/word/2010/wordprocessingCanvas" xmlns:cx="http://schemas.microsoft.com/office/drawing/2014/chartex" xmlns:cx1="http://schemas.microsoft.com/office/drawing/2015/9/8/chartex" xmlns:cx2="http://schemas.microsoft.com/office/drawing/2015/10/21/chartex" xmlns:cx3="http://schemas.microsoft.com/office/drawing/2016/5/9/chartex" xmlns:cx4="http://schemas.microsoft.com/office/drawing/2016/5/10/chartex" xmlns:cx5="http://schemas.microsoft.com/office/drawing/2016/5/11/chartex" xmlns:cx6="http://schemas.microsoft.com/office/drawing/2016/5/12/chartex" xmlns:cx7="http://schemas.microsoft.com/office/drawing/2016/5/13/chartex" xmlns:cx8="http://schemas.microsoft.com/office/drawing/2016/5/14/chartex" xmlns:mc="http://schemas.openxmlformats.org/markup-compatibility/2006" xmlns:aink="http://schemas.microsoft.com/office/drawing/2016/ink" xmlns:am3d="http://schemas.microsoft.com/office/drawing/2017/model3d" xmlns:o="urn:schemas-microsoft-com:office:office" xmlns:r="http://schemas.openxmlformats.org/officeDocument/2006/relationships" xmlns:m="http://schemas.openxmlformats.org/officeDocument/2006/math" xmlns:v="urn:schemas-microsoft-com:vml" xmlns:wp14="http://schemas.microsoft.com/office/word/2010/wordprocessingDrawing" xmlns:wp="http://schemas.openxmlformats.org/drawingml/2006/wordprocessingDrawing" xmlns:w10="urn:schemas-microsoft-com:office:word" xmlns:w="http://schemas.openxmlformats.org/wordprocessingml/2006/main" xmlns:w14="http://schemas.microsoft.com/office/word/2010/wordml" xmlns:w15="http://schemas.microsoft.com/office/word/2012/wordml" xmlns:w16cex="http://schemas.microsoft.com/office/word/2018/wordml/cex" xmlns:w16cid="http://schemas.microsoft.com/office/word/2016/wordml/cid" xmlns:w16="http://schemas.microsoft.com/office/word/2018/wordml" xmlns:w16se="http://schemas.microsoft.com/office/word/2015/wordml/symex" xmlns:wpg="http://schemas.microsoft.com/office/word/2010/wordprocessingGroup" xmlns:wpi="http://schemas.microsoft.com/office/word/2010/wordprocessingInk" xmlns:wne="http://schemas.microsoft.com/office/word/2006/wordml" xmlns:wps="http://schemas.microsoft.com/office/word/2010/wordprocessingShape" mc:Ignorable="w14 w15 w16se w16cid w16 w16cex wp14">
+<w:numbering xmlns:wpc="http://schemas.microsoft.com/office/word/2010/wordprocessingCanvas" xmlns:cx="http://schemas.microsoft.com/office/drawing/2014/chartex" xmlns:cx1="http://schemas.microsoft.com/office/drawing/2015/9/8/chartex" xmlns:cx2="http://schemas.microsoft.com/office/drawing/2015/10/21/chartex" xmlns:cx3="http://schemas.microsoft.com/office/drawing/2016/5/9/chartex" xmlns:cx4="http://schemas.microsoft.com/office/drawing/2016/5/10/chartex" xmlns:cx5="http://schemas.microsoft.com/office/drawing/2016/5/11/chartex" xmlns:cx6="http://schemas.microsoft.com/office/drawing/2016/5/12/chartex" xmlns:cx7="http://schemas.microsoft.com/office/drawing/2016/5/13/chartex" xmlns:cx8="http://schemas.microsoft.com/office/drawing/2016/5/14/chartex" xmlns:mc="http://schemas.openxmlformats.org/markup-compatibility/2006" xmlns:aink="http://schemas.microsoft.com/office/drawing/2016/ink" xmlns:am3d="http://schemas.microsoft.com/office/drawing/2017/model3d" xmlns:o="urn:schemas-microsoft-com:office:office" xmlns:oel="http://schemas.microsoft.com/office/2019/extlst" xmlns:r="http://schemas.openxmlformats.org/officeDocument/2006/relationships" xmlns:m="http://schemas.openxmlformats.org/officeDocument/2006/math" xmlns:v="urn:schemas-microsoft-com:vml" xmlns:wp14="http://schemas.microsoft.com/office/word/2010/wordprocessingDrawing" xmlns:wp="http://schemas.openxmlformats.org/drawingml/2006/wordprocessingDrawing" xmlns:w10="urn:schemas-microsoft-com:office:word" xmlns:w="http://schemas.openxmlformats.org/wordprocessingml/2006/main" xmlns:w14="http://schemas.microsoft.com/office/word/2010/wordml" xmlns:w15="http://schemas.microsoft.com/office/word/2012/wordml" xmlns:w16cex="http://schemas.microsoft.com/office/word/2018/wordml/cex" xmlns:w16cid="http://schemas.microsoft.com/office/word/2016/wordml/cid" xmlns:w16="http://schemas.microsoft.com/office/word/2018/wordml" xmlns:w16sdtdh="http://schemas.microsoft.com/office/word/2020/wordml/sdtdatahash" xmlns:w16se="http://schemas.microsoft.com/office/word/2015/wordml/symex" xmlns:wpg="http://schemas.microsoft.com/office/word/2010/wordprocessingGroup" xmlns:wpi="http://schemas.microsoft.com/office/word/2010/wordprocessingInk" xmlns:wne="http://schemas.microsoft.com/office/word/2006/wordml" xmlns:wps="http://schemas.microsoft.com/office/word/2010/wordprocessingShape" mc:Ignorable="w14 w15 w16se w16cid w16 w16cex w16sdtdh wp14">
   <w:abstractNum w:abstractNumId="0" w15:restartNumberingAfterBreak="0">
     <w:nsid w:val="3E5F1149"/>
     <w:multiLevelType w:val="hybridMultilevel"/>
@@ -922,14 +1120,130 @@
       </w:pPr>
     </w:lvl>
   </w:abstractNum>
-  <w:num w:numId="1">
+  <w:abstractNum w:abstractNumId="1" w15:restartNumberingAfterBreak="0">
+    <w:nsid w:val="54341B16"/>
+    <w:multiLevelType w:val="hybridMultilevel"/>
+    <w:tmpl w:val="F2DA5188"/>
+    <w:lvl w:ilvl="0" w:tplc="C556280E">
+      <w:start w:val="4"/>
+      <w:numFmt w:val="bullet"/>
+      <w:lvlText w:val=""/>
+      <w:lvlJc w:val="left"/>
+      <w:pPr>
+        <w:ind w:left="720" w:hanging="360"/>
+      </w:pPr>
+      <w:rPr>
+        <w:rFonts w:ascii="Symbol" w:eastAsiaTheme="minorEastAsia" w:hAnsi="Symbol" w:cstheme="minorBidi" w:hint="default"/>
+      </w:rPr>
+    </w:lvl>
+    <w:lvl w:ilvl="1" w:tplc="04090003">
+      <w:start w:val="1"/>
+      <w:numFmt w:val="bullet"/>
+      <w:lvlText w:val="o"/>
+      <w:lvlJc w:val="left"/>
+      <w:pPr>
+        <w:ind w:left="1440" w:hanging="360"/>
+      </w:pPr>
+      <w:rPr>
+        <w:rFonts w:ascii="Courier New" w:hAnsi="Courier New" w:hint="default"/>
+      </w:rPr>
+    </w:lvl>
+    <w:lvl w:ilvl="2" w:tplc="04090005" w:tentative="1">
+      <w:start w:val="1"/>
+      <w:numFmt w:val="bullet"/>
+      <w:lvlText w:val=""/>
+      <w:lvlJc w:val="left"/>
+      <w:pPr>
+        <w:ind w:left="2160" w:hanging="360"/>
+      </w:pPr>
+      <w:rPr>
+        <w:rFonts w:ascii="Wingdings" w:hAnsi="Wingdings" w:hint="default"/>
+      </w:rPr>
+    </w:lvl>
+    <w:lvl w:ilvl="3" w:tplc="04090001" w:tentative="1">
+      <w:start w:val="1"/>
+      <w:numFmt w:val="bullet"/>
+      <w:lvlText w:val=""/>
+      <w:lvlJc w:val="left"/>
+      <w:pPr>
+        <w:ind w:left="2880" w:hanging="360"/>
+      </w:pPr>
+      <w:rPr>
+        <w:rFonts w:ascii="Symbol" w:hAnsi="Symbol" w:hint="default"/>
+      </w:rPr>
+    </w:lvl>
+    <w:lvl w:ilvl="4" w:tplc="04090003" w:tentative="1">
+      <w:start w:val="1"/>
+      <w:numFmt w:val="bullet"/>
+      <w:lvlText w:val="o"/>
+      <w:lvlJc w:val="left"/>
+      <w:pPr>
+        <w:ind w:left="3600" w:hanging="360"/>
+      </w:pPr>
+      <w:rPr>
+        <w:rFonts w:ascii="Courier New" w:hAnsi="Courier New" w:hint="default"/>
+      </w:rPr>
+    </w:lvl>
+    <w:lvl w:ilvl="5" w:tplc="04090005" w:tentative="1">
+      <w:start w:val="1"/>
+      <w:numFmt w:val="bullet"/>
+      <w:lvlText w:val=""/>
+      <w:lvlJc w:val="left"/>
+      <w:pPr>
+        <w:ind w:left="4320" w:hanging="360"/>
+      </w:pPr>
+      <w:rPr>
+        <w:rFonts w:ascii="Wingdings" w:hAnsi="Wingdings" w:hint="default"/>
+      </w:rPr>
+    </w:lvl>
+    <w:lvl w:ilvl="6" w:tplc="04090001" w:tentative="1">
+      <w:start w:val="1"/>
+      <w:numFmt w:val="bullet"/>
+      <w:lvlText w:val=""/>
+      <w:lvlJc w:val="left"/>
+      <w:pPr>
+        <w:ind w:left="5040" w:hanging="360"/>
+      </w:pPr>
+      <w:rPr>
+        <w:rFonts w:ascii="Symbol" w:hAnsi="Symbol" w:hint="default"/>
+      </w:rPr>
+    </w:lvl>
+    <w:lvl w:ilvl="7" w:tplc="04090003" w:tentative="1">
+      <w:start w:val="1"/>
+      <w:numFmt w:val="bullet"/>
+      <w:lvlText w:val="o"/>
+      <w:lvlJc w:val="left"/>
+      <w:pPr>
+        <w:ind w:left="5760" w:hanging="360"/>
+      </w:pPr>
+      <w:rPr>
+        <w:rFonts w:ascii="Courier New" w:hAnsi="Courier New" w:hint="default"/>
+      </w:rPr>
+    </w:lvl>
+    <w:lvl w:ilvl="8" w:tplc="04090005" w:tentative="1">
+      <w:start w:val="1"/>
+      <w:numFmt w:val="bullet"/>
+      <w:lvlText w:val=""/>
+      <w:lvlJc w:val="left"/>
+      <w:pPr>
+        <w:ind w:left="6480" w:hanging="360"/>
+      </w:pPr>
+      <w:rPr>
+        <w:rFonts w:ascii="Wingdings" w:hAnsi="Wingdings" w:hint="default"/>
+      </w:rPr>
+    </w:lvl>
+  </w:abstractNum>
+  <w:num w:numId="1" w16cid:durableId="312880911">
     <w:abstractNumId w:val="0"/>
+  </w:num>
+  <w:num w:numId="2" w16cid:durableId="74281260">
+    <w:abstractNumId w:val="1"/>
   </w:num>
 </w:numbering>
 </file>
 
 <file path=word/styles.xml><?xml version="1.0" encoding="utf-8"?>
-<w:styles xmlns:mc="http://schemas.openxmlformats.org/markup-compatibility/2006" xmlns:r="http://schemas.openxmlformats.org/officeDocument/2006/relationships" xmlns:w="http://schemas.openxmlformats.org/wordprocessingml/2006/main" xmlns:w14="http://schemas.microsoft.com/office/word/2010/wordml" xmlns:w15="http://schemas.microsoft.com/office/word/2012/wordml" xmlns:w16cex="http://schemas.microsoft.com/office/word/2018/wordml/cex" xmlns:w16cid="http://schemas.microsoft.com/office/word/2016/wordml/cid" xmlns:w16="http://schemas.microsoft.com/office/word/2018/wordml" xmlns:w16se="http://schemas.microsoft.com/office/word/2015/wordml/symex" mc:Ignorable="w14 w15 w16se w16cid w16 w16cex">
+<w:styles xmlns:mc="http://schemas.openxmlformats.org/markup-compatibility/2006" xmlns:r="http://schemas.openxmlformats.org/officeDocument/2006/relationships" xmlns:w="http://schemas.openxmlformats.org/wordprocessingml/2006/main" xmlns:w14="http://schemas.microsoft.com/office/word/2010/wordml" xmlns:w15="http://schemas.microsoft.com/office/word/2012/wordml" xmlns:w16cex="http://schemas.microsoft.com/office/word/2018/wordml/cex" xmlns:w16cid="http://schemas.microsoft.com/office/word/2016/wordml/cid" xmlns:w16="http://schemas.microsoft.com/office/word/2018/wordml" xmlns:w16sdtdh="http://schemas.microsoft.com/office/word/2020/wordml/sdtdatahash" xmlns:w16se="http://schemas.microsoft.com/office/word/2015/wordml/symex" mc:Ignorable="w14 w15 w16se w16cid w16 w16cex w16sdtdh">
   <w:docDefaults>
     <w:rPrDefault>
       <w:rPr>
@@ -1323,6 +1637,27 @@
     <w:name w:val="Normal"/>
     <w:qFormat/>
   </w:style>
+  <w:style w:type="paragraph" w:styleId="Heading1">
+    <w:name w:val="heading 1"/>
+    <w:basedOn w:val="Normal"/>
+    <w:next w:val="Normal"/>
+    <w:link w:val="Heading1Char"/>
+    <w:uiPriority w:val="9"/>
+    <w:qFormat/>
+    <w:rsid w:val="00133420"/>
+    <w:pPr>
+      <w:keepNext/>
+      <w:keepLines/>
+      <w:spacing w:before="240"/>
+      <w:outlineLvl w:val="0"/>
+    </w:pPr>
+    <w:rPr>
+      <w:rFonts w:asciiTheme="majorHAnsi" w:eastAsiaTheme="majorEastAsia" w:hAnsiTheme="majorHAnsi" w:cstheme="majorBidi"/>
+      <w:color w:val="2F5496" w:themeColor="accent1" w:themeShade="BF"/>
+      <w:sz w:val="32"/>
+      <w:szCs w:val="32"/>
+    </w:rPr>
+  </w:style>
   <w:style w:type="character" w:default="1" w:styleId="DefaultParagraphFont">
     <w:name w:val="Default Paragraph Font"/>
     <w:uiPriority w:val="1"/>
@@ -1415,6 +1750,53 @@
     <w:rPr>
       <w:color w:val="605E5C"/>
       <w:shd w:val="clear" w:color="auto" w:fill="E1DFDD"/>
+    </w:rPr>
+  </w:style>
+  <w:style w:type="character" w:customStyle="1" w:styleId="Heading1Char">
+    <w:name w:val="Heading 1 Char"/>
+    <w:basedOn w:val="DefaultParagraphFont"/>
+    <w:link w:val="Heading1"/>
+    <w:uiPriority w:val="9"/>
+    <w:rsid w:val="00133420"/>
+    <w:rPr>
+      <w:rFonts w:asciiTheme="majorHAnsi" w:eastAsiaTheme="majorEastAsia" w:hAnsiTheme="majorHAnsi" w:cstheme="majorBidi"/>
+      <w:color w:val="2F5496" w:themeColor="accent1" w:themeShade="BF"/>
+      <w:sz w:val="32"/>
+      <w:szCs w:val="32"/>
+    </w:rPr>
+  </w:style>
+  <w:style w:type="paragraph" w:styleId="Subtitle">
+    <w:name w:val="Subtitle"/>
+    <w:basedOn w:val="Normal"/>
+    <w:next w:val="Normal"/>
+    <w:link w:val="SubtitleChar"/>
+    <w:uiPriority w:val="11"/>
+    <w:qFormat/>
+    <w:rsid w:val="00133420"/>
+    <w:pPr>
+      <w:numPr>
+        <w:ilvl w:val="1"/>
+      </w:numPr>
+      <w:spacing w:after="160"/>
+    </w:pPr>
+    <w:rPr>
+      <w:color w:val="5A5A5A" w:themeColor="text1" w:themeTint="A5"/>
+      <w:spacing w:val="15"/>
+      <w:sz w:val="22"/>
+      <w:szCs w:val="22"/>
+    </w:rPr>
+  </w:style>
+  <w:style w:type="character" w:customStyle="1" w:styleId="SubtitleChar">
+    <w:name w:val="Subtitle Char"/>
+    <w:basedOn w:val="DefaultParagraphFont"/>
+    <w:link w:val="Subtitle"/>
+    <w:uiPriority w:val="11"/>
+    <w:rsid w:val="00133420"/>
+    <w:rPr>
+      <w:color w:val="5A5A5A" w:themeColor="text1" w:themeTint="A5"/>
+      <w:spacing w:val="15"/>
+      <w:sz w:val="22"/>
+      <w:szCs w:val="22"/>
     </w:rPr>
   </w:style>
 </w:styles>

</xml_diff>